<commit_message>
Usercase diätplan anlegen main_success angepasst auf unsers
</commit_message>
<xml_diff>
--- a/doc/TimeBox1/Diätplan anlegen_vonTeamA_verbessert.docx
+++ b/doc/TimeBox1/Diätplan anlegen_vonTeamA_verbessert.docx
@@ -53,6 +53,19 @@
     </w:p>
     <w:p>
       <w:pPr>
+        <w:pStyle w:val="Listenabsatz"/>
+        <w:numPr>
+          <w:ilvl w:val="0"/>
+          <w:numId w:val="2"/>
+        </w:numPr>
+        <w:jc w:val="both"/>
+      </w:pPr>
+      <w:r>
+        <w:t>Patientenakte ist geöffnet</w:t>
+      </w:r>
+    </w:p>
+    <w:p>
+      <w:pPr>
         <w:rPr>
           <w:rStyle w:val="IntensiverVerweis"/>
         </w:rPr>
@@ -87,7 +100,7 @@
         </w:numPr>
       </w:pPr>
       <w:r>
-        <w:t xml:space="preserve">System liefert eine leere Diätplan-Maske. </w:t>
+        <w:t>Der Benutzer startet „Diätplan-Anlegen“ Operation.</w:t>
       </w:r>
     </w:p>
     <w:p>
@@ -99,6 +112,18 @@
         </w:numPr>
       </w:pPr>
       <w:r>
+        <w:t>System liefert eine leere Diätplan-Maske</w:t>
+      </w:r>
+    </w:p>
+    <w:p>
+      <w:pPr>
+        <w:pStyle w:val="Listenabsatz"/>
+        <w:numPr>
+          <w:ilvl w:val="0"/>
+          <w:numId w:val="3"/>
+        </w:numPr>
+      </w:pPr>
+      <w:r>
         <w:t>Der Benutzer legt einen neuen Zeitraum an.</w:t>
       </w:r>
     </w:p>
@@ -123,7 +148,13 @@
         </w:numPr>
       </w:pPr>
       <w:r>
-        <w:t>Das System  validiert die Datumseingabe darauf dass sich Zeiträume nicht überschneiden und meldet das Ergebnis dem Benutzer.</w:t>
+        <w:t>Das System  val</w:t>
+      </w:r>
+      <w:r>
+        <w:t>idiert die Dat</w:t>
+      </w:r>
+      <w:r>
+        <w:t>umseingabe.</w:t>
       </w:r>
     </w:p>
     <w:p>
@@ -135,7 +166,7 @@
         </w:numPr>
       </w:pPr>
       <w:r>
-        <w:t>Der Benutzer fügt einen Zielparameter zum Zeitraum hinzu. („Was will ich in diesem Zeitraum erreichen“)</w:t>
+        <w:t xml:space="preserve">Der Benutzer fügt einen Zielparameter zum Zeitraum hinzu. </w:t>
       </w:r>
     </w:p>
     <w:p>
@@ -147,7 +178,13 @@
         </w:numPr>
       </w:pPr>
       <w:r>
-        <w:t xml:space="preserve">Der Benutzer wiederholt Schritt 5 solange bis alle gewünschten Zielparameter hinzugefügt sind.  </w:t>
+        <w:t>D</w:t>
+      </w:r>
+      <w:r>
+        <w:t>er Benutzer wiederholt Schritt 6</w:t>
+      </w:r>
+      <w:r>
+        <w:t xml:space="preserve"> solange bis alle gewünschten Zielparameter hinzugefügt sind.  </w:t>
       </w:r>
     </w:p>
     <w:p>
@@ -159,7 +196,16 @@
         </w:numPr>
       </w:pPr>
       <w:r>
-        <w:t>Der Benutzer wählt die Option zum Hinzufügen einer neuen Mahlzeit zum Zeitraum.</w:t>
+        <w:t>Das System zeigt alle zuvor ausgewählten Parameter an, und ermöglich</w:t>
+      </w:r>
+      <w:r>
+        <w:t>t</w:t>
+      </w:r>
+      <w:r>
+        <w:t xml:space="preserve"> dem Benutzer</w:t>
+      </w:r>
+      <w:r>
+        <w:t xml:space="preserve"> das Setzen der Min. und Max. Werte.</w:t>
       </w:r>
     </w:p>
     <w:p>
@@ -171,7 +217,7 @@
         </w:numPr>
       </w:pPr>
       <w:r>
-        <w:t>Das System zeigt eine Liste von verfügbaren Mahlzeiten an.</w:t>
+        <w:t>Der Benutzer setzt die entsprechenden Werte und beendet anschließend die Maske zum Hinzufügen der Parameter.</w:t>
       </w:r>
     </w:p>
     <w:p>
@@ -183,7 +229,7 @@
         </w:numPr>
       </w:pPr>
       <w:r>
-        <w:t>Benutzer bestätigt Mahlzeit-Code.</w:t>
+        <w:t>System liefert anschließend eine Ansicht der Dauer des Diätplans, gegliedert in Wochen und Tage.</w:t>
       </w:r>
     </w:p>
     <w:p>
@@ -195,7 +241,13 @@
         </w:numPr>
       </w:pPr>
       <w:r>
-        <w:t>Der Benutzer wiederholt Schritt 7-9, bis alle Mahlzeiten hinzugefügt sind.</w:t>
+        <w:t>Der Benutzer wählt die Option zum Hin</w:t>
+      </w:r>
+      <w:r>
+        <w:t>zufügen einer neuen Mahlzeit zu einem Tag</w:t>
+      </w:r>
+      <w:r>
+        <w:t>.</w:t>
       </w:r>
     </w:p>
     <w:p>
@@ -207,24 +259,39 @@
         </w:numPr>
       </w:pPr>
       <w:r>
+        <w:t xml:space="preserve">Das System zeigt eine </w:t>
+      </w:r>
+      <w:r>
+        <w:t>Maske an, in der die gewünschte Mahlzeit ausgewählt werden kann und Rezepte zu einer Mahlzeit hinzugefügt werden können.</w:t>
+      </w:r>
+    </w:p>
+    <w:p>
+      <w:pPr>
+        <w:pStyle w:val="Listenabsatz"/>
+        <w:numPr>
+          <w:ilvl w:val="0"/>
+          <w:numId w:val="3"/>
+        </w:numPr>
+      </w:pPr>
+      <w:r>
+        <w:t>Der Benutzer wählt die Mahlzeit aus.</w:t>
+      </w:r>
+    </w:p>
+    <w:p>
+      <w:pPr>
+        <w:pStyle w:val="Listenabsatz"/>
+        <w:numPr>
+          <w:ilvl w:val="0"/>
+          <w:numId w:val="3"/>
+        </w:numPr>
+      </w:pPr>
+      <w:r>
         <w:t>Das System zeigt die Maske zum Hinzufügen von Rezepten und Nahrungsmitteln. In dieser Maske befindet sich eine für den Patienten gefilterte Rezept/Nahrungsmittelliste.</w:t>
       </w:r>
     </w:p>
     <w:p>
       <w:pPr>
         <w:pStyle w:val="Listenabsatz"/>
-        <w:ind w:firstLine="0"/>
-      </w:pPr>
-    </w:p>
-    <w:p>
-      <w:pPr>
-        <w:pStyle w:val="Listenabsatz"/>
-        <w:ind w:firstLine="0"/>
-      </w:pPr>
-    </w:p>
-    <w:p>
-      <w:pPr>
-        <w:pStyle w:val="Listenabsatz"/>
         <w:numPr>
           <w:ilvl w:val="0"/>
           <w:numId w:val="3"/>
@@ -258,10 +325,27 @@
         <w:t>De</w:t>
       </w:r>
       <w:r>
-        <w:t>r Benutzer wiederholt Schritt 11-12</w:t>
-      </w:r>
-      <w:r>
-        <w:t xml:space="preserve"> bis Mahlzeit vollständig ist.</w:t>
+        <w:t>r Benutzer wiederholt Schritt 15-16</w:t>
+      </w:r>
+      <w:r>
+        <w:t xml:space="preserve"> bis </w:t>
+      </w:r>
+      <w:r>
+        <w:t xml:space="preserve">die </w:t>
+      </w:r>
+      <w:r>
+        <w:t>Mahlzeit</w:t>
+      </w:r>
+      <w:r>
+        <w:t xml:space="preserve"> mit den gewünschten Rezepten/Nahrungsmitteln </w:t>
+      </w:r>
+      <w:proofErr w:type="spellStart"/>
+      <w:r>
+        <w:t>befüllt</w:t>
+      </w:r>
+      <w:proofErr w:type="spellEnd"/>
+      <w:r>
+        <w:t xml:space="preserve"> ist.</w:t>
       </w:r>
     </w:p>
     <w:p>
@@ -273,7 +357,16 @@
         </w:numPr>
       </w:pPr>
       <w:r>
-        <w:t>Der Benutzer wiederholt Schritt 7-16 für alle Mahlzeiten des Tages</w:t>
+        <w:t>D</w:t>
+      </w:r>
+      <w:r>
+        <w:t xml:space="preserve">er Benutzer wiederholt Schritt 11-18 </w:t>
+      </w:r>
+      <w:r>
+        <w:t>für alle Mahlzeiten des Tages</w:t>
+      </w:r>
+      <w:r>
+        <w:t>.</w:t>
       </w:r>
     </w:p>
     <w:p>
@@ -285,7 +378,13 @@
         </w:numPr>
       </w:pPr>
       <w:r>
-        <w:t>Der Benutzer wiederholt Schritt 2-17 für alle gewünschten Zeiträume des Diätplans.</w:t>
+        <w:t xml:space="preserve">Der Benutzer wiederholt Schritt 2-17 für alle gewünschten </w:t>
+      </w:r>
+      <w:r>
+        <w:t>Tage</w:t>
+      </w:r>
+      <w:r>
+        <w:t xml:space="preserve"> des Diätplans.</w:t>
       </w:r>
     </w:p>
     <w:p>
@@ -326,7 +425,13 @@
         </w:rPr>
       </w:pPr>
       <w:r>
-        <w:t xml:space="preserve">Das System meldet ein erfolgreiches Speichern der Daten und wechselt zur Detailansicht des Diätplans. </w:t>
+        <w:t xml:space="preserve">Das System meldet ein erfolgreiches Speichern der Daten und wechselt zur </w:t>
+      </w:r>
+      <w:r>
+        <w:t>Übersicht</w:t>
+      </w:r>
+      <w:r>
+        <w:t xml:space="preserve"> des Diätplans. </w:t>
       </w:r>
     </w:p>
     <w:p>
@@ -335,10 +440,25 @@
           <w:rStyle w:val="IntensiverVerweis"/>
         </w:rPr>
       </w:pPr>
-      <w:r>
+    </w:p>
+    <w:p>
+      <w:pPr>
         <w:rPr>
           <w:rStyle w:val="IntensiverVerweis"/>
         </w:rPr>
+      </w:pPr>
+    </w:p>
+    <w:p>
+      <w:pPr>
+        <w:rPr>
+          <w:rStyle w:val="IntensiverVerweis"/>
+        </w:rPr>
+      </w:pPr>
+      <w:r>
+        <w:rPr>
+          <w:rStyle w:val="IntensiverVerweis"/>
+        </w:rPr>
+        <w:lastRenderedPageBreak/>
         <w:t xml:space="preserve">Alternative </w:t>
       </w:r>
       <w:proofErr w:type="spellStart"/>
@@ -352,66 +472,7 @@
     </w:p>
     <w:p>
       <w:r>
-        <w:t>*a) Der Benutzer wählt die Option zum Speichern des Diätplans im Diätplanpool.</w:t>
-      </w:r>
-    </w:p>
-    <w:p>
-      <w:pPr>
-        <w:pStyle w:val="Listenabsatz"/>
-        <w:numPr>
-          <w:ilvl w:val="0"/>
-          <w:numId w:val="4"/>
-        </w:numPr>
-      </w:pPr>
-      <w:r>
-        <w:t xml:space="preserve">Das System fragt nach dem Namen und eine zugehörige Diät für den Plan im </w:t>
-      </w:r>
-      <w:proofErr w:type="spellStart"/>
-      <w:r>
-        <w:t>Diätpool</w:t>
-      </w:r>
-      <w:proofErr w:type="spellEnd"/>
-    </w:p>
-    <w:p>
-      <w:pPr>
-        <w:pStyle w:val="Listenabsatz"/>
-        <w:numPr>
-          <w:ilvl w:val="0"/>
-          <w:numId w:val="4"/>
-        </w:numPr>
-      </w:pPr>
-      <w:r>
-        <w:t>Der Benutzer gibt einen Namen und die zugehörige Diät für den Diätplan ein. (Gibt der Benutzer keine Diät an, wird der Diätplan einer „Standard-Diät“ im Pool zugewiesen)</w:t>
-      </w:r>
-    </w:p>
-    <w:p>
-      <w:pPr>
-        <w:pStyle w:val="Listenabsatz"/>
-        <w:numPr>
-          <w:ilvl w:val="0"/>
-          <w:numId w:val="4"/>
-        </w:numPr>
-      </w:pPr>
-      <w:r>
-        <w:lastRenderedPageBreak/>
-        <w:t>Das System speichert eine Kopie des konfigurierten Diätplans ohne Von-Datums im</w:t>
-      </w:r>
-    </w:p>
-    <w:p>
-      <w:pPr>
-        <w:pStyle w:val="Listenabsatz"/>
-        <w:numPr>
-          <w:ilvl w:val="0"/>
-          <w:numId w:val="4"/>
-        </w:numPr>
-      </w:pPr>
-      <w:r>
-        <w:t>Diätplanpool und meldet das Ergebnis des Speichervorgangs.</w:t>
-      </w:r>
-    </w:p>
-    <w:p>
-      <w:r>
-        <w:t>10a. Der eingegebene Name oder Code wird nicht erkannt und nicht vervollständigt, die Eingabe bleibt bestehen.</w:t>
+        <w:t>9a Der Benutzer fügt einen Min. Wert hinzu, der größer als der Max. Wert ist.</w:t>
       </w:r>
     </w:p>
     <w:p>

</xml_diff>

<commit_message>
UseCase 1: Stammdaten auswählen und UseCase 2: DiätPlan erstellen verbessert
</commit_message>
<xml_diff>
--- a/doc/TimeBox1/Diätplan anlegen_vonTeamA_verbessert.docx
+++ b/doc/TimeBox1/Diätplan anlegen_vonTeamA_verbessert.docx
@@ -3,24 +3,596 @@
 <w:document xmlns:ve="http://schemas.openxmlformats.org/markup-compatibility/2006" xmlns:o="urn:schemas-microsoft-com:office:office" xmlns:r="http://schemas.openxmlformats.org/officeDocument/2006/relationships" xmlns:m="http://schemas.openxmlformats.org/officeDocument/2006/math" xmlns:v="urn:schemas-microsoft-com:vml" xmlns:wp="http://schemas.openxmlformats.org/drawingml/2006/wordprocessingDrawing" xmlns:w10="urn:schemas-microsoft-com:office:word" xmlns:w="http://schemas.openxmlformats.org/wordprocessingml/2006/main" xmlns:wne="http://schemas.microsoft.com/office/word/2006/wordml">
   <w:body>
     <w:p>
+      <w:bookmarkStart w:id="0" w:name="_Toc289008233"/>
+    </w:p>
+    <w:p>
       <w:pPr>
         <w:pStyle w:val="berschrift3"/>
-      </w:pPr>
-      <w:bookmarkStart w:id="0" w:name="_Toc289008233"/>
+        <w:numPr>
+          <w:ilvl w:val="0"/>
+          <w:numId w:val="8"/>
+        </w:numPr>
+      </w:pPr>
       <w:r>
         <w:t>Diätplan anlegen</w:t>
       </w:r>
+    </w:p>
+    <w:p>
+      <w:pPr>
+        <w:rPr>
+          <w:rStyle w:val="IntensiveHervorhebung"/>
+          <w:color w:val="000000" w:themeColor="text1"/>
+        </w:rPr>
+      </w:pPr>
+      <w:r>
+        <w:rPr>
+          <w:rStyle w:val="IntensiverVerweis"/>
+          <w:color w:val="000000" w:themeColor="text1"/>
+        </w:rPr>
+        <w:t>Vorbedingung</w:t>
+      </w:r>
+    </w:p>
+    <w:p>
+      <w:pPr>
+        <w:numPr>
+          <w:ilvl w:val="0"/>
+          <w:numId w:val="10"/>
+        </w:numPr>
+        <w:spacing w:before="100" w:beforeAutospacing="1" w:after="100" w:afterAutospacing="1" w:line="240" w:lineRule="auto"/>
+        <w:textAlignment w:val="baseline"/>
+        <w:rPr>
+          <w:rFonts w:eastAsia="Times New Roman" w:cstheme="minorHAnsi"/>
+          <w:color w:val="000000" w:themeColor="text1"/>
+          <w:sz w:val="22"/>
+        </w:rPr>
+      </w:pPr>
+      <w:r>
+        <w:rPr>
+          <w:rFonts w:eastAsia="Times New Roman" w:cstheme="minorHAnsi"/>
+          <w:color w:val="000000" w:themeColor="text1"/>
+          <w:sz w:val="22"/>
+        </w:rPr>
+        <w:t>Patient bereits im System vorhanden.</w:t>
+      </w:r>
+    </w:p>
+    <w:p>
+      <w:pPr>
+        <w:numPr>
+          <w:ilvl w:val="0"/>
+          <w:numId w:val="10"/>
+        </w:numPr>
+        <w:spacing w:before="100" w:beforeAutospacing="1" w:after="100" w:afterAutospacing="1" w:line="240" w:lineRule="auto"/>
+        <w:textAlignment w:val="baseline"/>
+        <w:rPr>
+          <w:rFonts w:eastAsia="Times New Roman" w:cstheme="minorHAnsi"/>
+          <w:color w:val="000000" w:themeColor="text1"/>
+          <w:sz w:val="22"/>
+        </w:rPr>
+      </w:pPr>
+      <w:r>
+        <w:rPr>
+          <w:rFonts w:eastAsia="Times New Roman" w:cstheme="minorHAnsi"/>
+          <w:color w:val="000000" w:themeColor="text1"/>
+          <w:sz w:val="22"/>
+        </w:rPr>
+        <w:t>Diätassistentin ist im System eingeloggt.</w:t>
+      </w:r>
+    </w:p>
+    <w:p>
+      <w:pPr>
+        <w:numPr>
+          <w:ilvl w:val="0"/>
+          <w:numId w:val="10"/>
+        </w:numPr>
+        <w:spacing w:before="100" w:beforeAutospacing="1" w:after="100" w:afterAutospacing="1" w:line="240" w:lineRule="auto"/>
+        <w:textAlignment w:val="baseline"/>
+        <w:rPr>
+          <w:rFonts w:eastAsia="Times New Roman" w:cstheme="minorHAnsi"/>
+          <w:color w:val="000000" w:themeColor="text1"/>
+          <w:sz w:val="22"/>
+        </w:rPr>
+      </w:pPr>
+      <w:r>
+        <w:rPr>
+          <w:rFonts w:eastAsia="Times New Roman" w:cstheme="minorHAnsi"/>
+          <w:color w:val="000000" w:themeColor="text1"/>
+          <w:sz w:val="22"/>
+        </w:rPr>
+        <w:t>Der Benutzer benötigt die nötigen Rechte.</w:t>
+      </w:r>
+    </w:p>
+    <w:p>
+      <w:pPr>
+        <w:rPr>
+          <w:rStyle w:val="IntensiverVerweis"/>
+          <w:color w:val="000000" w:themeColor="text1"/>
+        </w:rPr>
+      </w:pPr>
+      <w:r>
+        <w:rPr>
+          <w:rStyle w:val="IntensiverVerweis"/>
+          <w:color w:val="000000" w:themeColor="text1"/>
+        </w:rPr>
+        <w:t xml:space="preserve">Main </w:t>
+      </w:r>
+      <w:proofErr w:type="spellStart"/>
+      <w:r>
+        <w:rPr>
+          <w:rStyle w:val="IntensiverVerweis"/>
+          <w:color w:val="000000" w:themeColor="text1"/>
+        </w:rPr>
+        <w:t>Success</w:t>
+      </w:r>
+      <w:proofErr w:type="spellEnd"/>
+      <w:r>
+        <w:rPr>
+          <w:rStyle w:val="IntensiverVerweis"/>
+          <w:color w:val="000000" w:themeColor="text1"/>
+        </w:rPr>
+        <w:t xml:space="preserve"> Szenario</w:t>
+      </w:r>
+    </w:p>
+    <w:p>
+      <w:pPr>
+        <w:numPr>
+          <w:ilvl w:val="0"/>
+          <w:numId w:val="11"/>
+        </w:numPr>
+        <w:spacing w:before="100" w:beforeAutospacing="1" w:after="100" w:afterAutospacing="1" w:line="240" w:lineRule="auto"/>
+        <w:textAlignment w:val="baseline"/>
+        <w:rPr>
+          <w:rFonts w:eastAsia="Times New Roman" w:cstheme="minorHAnsi"/>
+          <w:color w:val="000000" w:themeColor="text1"/>
+          <w:sz w:val="22"/>
+        </w:rPr>
+      </w:pPr>
+      <w:r>
+        <w:rPr>
+          <w:rFonts w:eastAsia="Times New Roman" w:cstheme="minorHAnsi"/>
+          <w:color w:val="000000" w:themeColor="text1"/>
+          <w:sz w:val="22"/>
+        </w:rPr>
+        <w:t>Der Benutzer gibt in die verfügbare Suchmaske SVN oder Name oder Geburtsdatum ein, um nach dem entsprechenden Patienten zu suchen.</w:t>
+      </w:r>
+    </w:p>
+    <w:p>
+      <w:pPr>
+        <w:numPr>
+          <w:ilvl w:val="0"/>
+          <w:numId w:val="11"/>
+        </w:numPr>
+        <w:spacing w:before="100" w:beforeAutospacing="1" w:after="100" w:afterAutospacing="1" w:line="240" w:lineRule="auto"/>
+        <w:textAlignment w:val="baseline"/>
+        <w:rPr>
+          <w:rFonts w:eastAsia="Times New Roman" w:cstheme="minorHAnsi"/>
+          <w:color w:val="000000" w:themeColor="text1"/>
+          <w:sz w:val="22"/>
+        </w:rPr>
+      </w:pPr>
+      <w:r>
+        <w:rPr>
+          <w:rFonts w:eastAsia="Times New Roman" w:cstheme="minorHAnsi"/>
+          <w:color w:val="000000" w:themeColor="text1"/>
+          <w:sz w:val="22"/>
+        </w:rPr>
+        <w:t>Das System wertet die eingegebenen Daten nach den verschiedenen Kriterien(SVN/Name/Geburtsdatum) aus und startet die Live-Suche.</w:t>
+      </w:r>
+    </w:p>
+    <w:p>
+      <w:pPr>
+        <w:numPr>
+          <w:ilvl w:val="0"/>
+          <w:numId w:val="11"/>
+        </w:numPr>
+        <w:spacing w:before="100" w:beforeAutospacing="1" w:after="100" w:afterAutospacing="1" w:line="240" w:lineRule="auto"/>
+        <w:textAlignment w:val="baseline"/>
+        <w:rPr>
+          <w:rFonts w:eastAsia="Times New Roman" w:cstheme="minorHAnsi"/>
+          <w:color w:val="000000" w:themeColor="text1"/>
+          <w:sz w:val="22"/>
+        </w:rPr>
+      </w:pPr>
+      <w:r>
+        <w:rPr>
+          <w:rFonts w:eastAsia="Times New Roman" w:cstheme="minorHAnsi"/>
+          <w:color w:val="000000" w:themeColor="text1"/>
+          <w:sz w:val="22"/>
+        </w:rPr>
+        <w:t xml:space="preserve">Wenn die </w:t>
+      </w:r>
+      <w:proofErr w:type="spellStart"/>
+      <w:r>
+        <w:rPr>
+          <w:rFonts w:eastAsia="Times New Roman" w:cstheme="minorHAnsi"/>
+          <w:color w:val="000000" w:themeColor="text1"/>
+          <w:sz w:val="22"/>
+        </w:rPr>
+        <w:t>eingebenen</w:t>
+      </w:r>
+      <w:proofErr w:type="spellEnd"/>
+      <w:r>
+        <w:rPr>
+          <w:rFonts w:eastAsia="Times New Roman" w:cstheme="minorHAnsi"/>
+          <w:color w:val="000000" w:themeColor="text1"/>
+          <w:sz w:val="22"/>
+        </w:rPr>
+        <w:t xml:space="preserve"> Daten mit vorhandenen Patienten Daten übereinstimmen, zeigt das System passende Patienten an.</w:t>
+      </w:r>
+    </w:p>
+    <w:p>
+      <w:pPr>
+        <w:numPr>
+          <w:ilvl w:val="0"/>
+          <w:numId w:val="11"/>
+        </w:numPr>
+        <w:spacing w:before="100" w:beforeAutospacing="1" w:after="100" w:afterAutospacing="1" w:line="240" w:lineRule="auto"/>
+        <w:textAlignment w:val="baseline"/>
+        <w:rPr>
+          <w:rStyle w:val="IntensiverVerweis"/>
+          <w:rFonts w:eastAsia="Times New Roman" w:cstheme="minorHAnsi"/>
+          <w:bCs w:val="0"/>
+          <w:smallCaps w:val="0"/>
+          <w:color w:val="000000" w:themeColor="text1"/>
+          <w:spacing w:val="0"/>
+          <w:sz w:val="22"/>
+          <w:u w:val="none"/>
+        </w:rPr>
+      </w:pPr>
+      <w:r>
+        <w:rPr>
+          <w:rFonts w:eastAsia="Times New Roman" w:cstheme="minorHAnsi"/>
+          <w:color w:val="000000" w:themeColor="text1"/>
+          <w:sz w:val="22"/>
+        </w:rPr>
+        <w:t>Der Benutzer sucht in der Liste der verfügbaren Patienten die gesuchte Person und wählt diese aus.</w:t>
+      </w:r>
+    </w:p>
+    <w:p>
+      <w:pPr>
+        <w:rPr>
+          <w:rStyle w:val="IntensiverVerweis"/>
+          <w:color w:val="000000" w:themeColor="text1"/>
+        </w:rPr>
+      </w:pPr>
+      <w:r>
+        <w:rPr>
+          <w:rStyle w:val="IntensiverVerweis"/>
+          <w:color w:val="000000" w:themeColor="text1"/>
+        </w:rPr>
+        <w:t xml:space="preserve">Alternative </w:t>
+      </w:r>
+      <w:proofErr w:type="spellStart"/>
+      <w:r>
+        <w:rPr>
+          <w:rStyle w:val="IntensiverVerweis"/>
+          <w:color w:val="000000" w:themeColor="text1"/>
+        </w:rPr>
+        <w:t>Flows</w:t>
+      </w:r>
+      <w:proofErr w:type="spellEnd"/>
+    </w:p>
+    <w:p>
+      <w:pPr>
+        <w:pStyle w:val="StandardWeb"/>
+        <w:spacing w:before="0" w:beforeAutospacing="0" w:after="0" w:afterAutospacing="0"/>
+        <w:ind w:firstLine="255"/>
+        <w:rPr>
+          <w:rFonts w:asciiTheme="minorHAnsi" w:hAnsiTheme="minorHAnsi" w:cstheme="minorHAnsi"/>
+          <w:color w:val="000000" w:themeColor="text1"/>
+          <w:sz w:val="27"/>
+          <w:szCs w:val="27"/>
+        </w:rPr>
+      </w:pPr>
+      <w:r>
+        <w:rPr>
+          <w:rFonts w:asciiTheme="minorHAnsi" w:hAnsiTheme="minorHAnsi" w:cstheme="minorHAnsi"/>
+          <w:color w:val="000000" w:themeColor="text1"/>
+          <w:sz w:val="22"/>
+          <w:szCs w:val="22"/>
+        </w:rPr>
+        <w:t>1a: Ungültige SVN wird eingetragen(zu lang, kurz, falsches Format)</w:t>
+      </w:r>
+    </w:p>
+    <w:p>
+      <w:pPr>
+        <w:pStyle w:val="StandardWeb"/>
+        <w:spacing w:before="0" w:beforeAutospacing="0" w:after="0" w:afterAutospacing="0"/>
+        <w:ind w:firstLine="255"/>
+        <w:rPr>
+          <w:rFonts w:asciiTheme="minorHAnsi" w:hAnsiTheme="minorHAnsi" w:cstheme="minorHAnsi"/>
+          <w:color w:val="000000" w:themeColor="text1"/>
+          <w:sz w:val="27"/>
+          <w:szCs w:val="27"/>
+        </w:rPr>
+      </w:pPr>
+      <w:r>
+        <w:rPr>
+          <w:rStyle w:val="apple-tab-span"/>
+          <w:rFonts w:asciiTheme="minorHAnsi" w:eastAsiaTheme="majorEastAsia" w:hAnsiTheme="minorHAnsi" w:cstheme="minorHAnsi"/>
+          <w:color w:val="000000" w:themeColor="text1"/>
+          <w:sz w:val="22"/>
+          <w:szCs w:val="22"/>
+        </w:rPr>
+        <w:tab/>
+      </w:r>
+      <w:r>
+        <w:rPr>
+          <w:rFonts w:asciiTheme="minorHAnsi" w:hAnsiTheme="minorHAnsi" w:cstheme="minorHAnsi"/>
+          <w:color w:val="000000" w:themeColor="text1"/>
+          <w:sz w:val="22"/>
+          <w:szCs w:val="22"/>
+        </w:rPr>
+        <w:t>1. Benutzer gibt SVN nach manuellem Prüfen auf Korrektheit erneut ein.</w:t>
+      </w:r>
+    </w:p>
+    <w:p>
+      <w:pPr>
+        <w:pStyle w:val="StandardWeb"/>
+        <w:spacing w:before="0" w:beforeAutospacing="0" w:after="0" w:afterAutospacing="0"/>
+        <w:ind w:firstLine="255"/>
+        <w:rPr>
+          <w:rFonts w:asciiTheme="minorHAnsi" w:hAnsiTheme="minorHAnsi" w:cstheme="minorHAnsi"/>
+          <w:color w:val="000000" w:themeColor="text1"/>
+          <w:sz w:val="27"/>
+          <w:szCs w:val="27"/>
+        </w:rPr>
+      </w:pPr>
+      <w:r>
+        <w:rPr>
+          <w:rStyle w:val="apple-tab-span"/>
+          <w:rFonts w:asciiTheme="minorHAnsi" w:eastAsiaTheme="majorEastAsia" w:hAnsiTheme="minorHAnsi" w:cstheme="minorHAnsi"/>
+          <w:color w:val="000000" w:themeColor="text1"/>
+          <w:sz w:val="22"/>
+          <w:szCs w:val="22"/>
+        </w:rPr>
+        <w:tab/>
+      </w:r>
+      <w:r>
+        <w:rPr>
+          <w:rFonts w:asciiTheme="minorHAnsi" w:hAnsiTheme="minorHAnsi" w:cstheme="minorHAnsi"/>
+          <w:color w:val="000000" w:themeColor="text1"/>
+          <w:sz w:val="22"/>
+          <w:szCs w:val="22"/>
+        </w:rPr>
+        <w:t>2. System startet eine neue Suche.</w:t>
+      </w:r>
+    </w:p>
+    <w:p>
+      <w:pPr>
+        <w:pStyle w:val="StandardWeb"/>
+        <w:spacing w:before="0" w:beforeAutospacing="0" w:after="0" w:afterAutospacing="0"/>
+        <w:ind w:firstLine="255"/>
+        <w:rPr>
+          <w:rFonts w:asciiTheme="minorHAnsi" w:hAnsiTheme="minorHAnsi" w:cstheme="minorHAnsi"/>
+          <w:color w:val="000000" w:themeColor="text1"/>
+          <w:sz w:val="27"/>
+          <w:szCs w:val="27"/>
+        </w:rPr>
+      </w:pPr>
+      <w:r>
+        <w:rPr>
+          <w:rFonts w:asciiTheme="minorHAnsi" w:hAnsiTheme="minorHAnsi" w:cstheme="minorHAnsi"/>
+          <w:color w:val="000000" w:themeColor="text1"/>
+          <w:sz w:val="22"/>
+          <w:szCs w:val="22"/>
+        </w:rPr>
+        <w:t>1b: Mit eingegebenem Namen wird kein Patient gefunden</w:t>
+      </w:r>
+    </w:p>
+    <w:p>
+      <w:pPr>
+        <w:pStyle w:val="StandardWeb"/>
+        <w:spacing w:before="0" w:beforeAutospacing="0" w:after="0" w:afterAutospacing="0"/>
+        <w:ind w:left="720"/>
+        <w:rPr>
+          <w:rFonts w:asciiTheme="minorHAnsi" w:hAnsiTheme="minorHAnsi" w:cstheme="minorHAnsi"/>
+          <w:color w:val="000000" w:themeColor="text1"/>
+          <w:sz w:val="27"/>
+          <w:szCs w:val="27"/>
+        </w:rPr>
+      </w:pPr>
+      <w:r>
+        <w:rPr>
+          <w:rFonts w:asciiTheme="minorHAnsi" w:hAnsiTheme="minorHAnsi" w:cstheme="minorHAnsi"/>
+          <w:color w:val="000000" w:themeColor="text1"/>
+          <w:sz w:val="22"/>
+          <w:szCs w:val="22"/>
+        </w:rPr>
+        <w:t>1. Benutzer gibt den Namen erneut ein, nachdem er ihn auf Korrektheit überprüft hat.</w:t>
+      </w:r>
+    </w:p>
+    <w:p>
+      <w:pPr>
+        <w:pStyle w:val="StandardWeb"/>
+        <w:spacing w:before="0" w:beforeAutospacing="0" w:after="0" w:afterAutospacing="0"/>
+        <w:ind w:firstLine="255"/>
+        <w:rPr>
+          <w:rFonts w:asciiTheme="minorHAnsi" w:hAnsiTheme="minorHAnsi" w:cstheme="minorHAnsi"/>
+          <w:color w:val="000000" w:themeColor="text1"/>
+          <w:sz w:val="27"/>
+          <w:szCs w:val="27"/>
+        </w:rPr>
+      </w:pPr>
+      <w:r>
+        <w:rPr>
+          <w:rStyle w:val="apple-tab-span"/>
+          <w:rFonts w:asciiTheme="minorHAnsi" w:eastAsiaTheme="majorEastAsia" w:hAnsiTheme="minorHAnsi" w:cstheme="minorHAnsi"/>
+          <w:color w:val="000000" w:themeColor="text1"/>
+          <w:sz w:val="22"/>
+          <w:szCs w:val="22"/>
+        </w:rPr>
+        <w:tab/>
+      </w:r>
+      <w:r>
+        <w:rPr>
+          <w:rFonts w:asciiTheme="minorHAnsi" w:hAnsiTheme="minorHAnsi" w:cstheme="minorHAnsi"/>
+          <w:color w:val="000000" w:themeColor="text1"/>
+          <w:sz w:val="22"/>
+          <w:szCs w:val="22"/>
+        </w:rPr>
+        <w:t>2. System startet eine neue Suche.</w:t>
+      </w:r>
+    </w:p>
+    <w:p>
+      <w:pPr>
+        <w:pStyle w:val="StandardWeb"/>
+        <w:spacing w:before="0" w:beforeAutospacing="0" w:after="0" w:afterAutospacing="0"/>
+        <w:ind w:firstLine="255"/>
+        <w:rPr>
+          <w:rFonts w:asciiTheme="minorHAnsi" w:hAnsiTheme="minorHAnsi" w:cstheme="minorHAnsi"/>
+          <w:color w:val="000000" w:themeColor="text1"/>
+          <w:sz w:val="27"/>
+          <w:szCs w:val="27"/>
+        </w:rPr>
+      </w:pPr>
+      <w:r>
+        <w:rPr>
+          <w:rFonts w:asciiTheme="minorHAnsi" w:hAnsiTheme="minorHAnsi" w:cstheme="minorHAnsi"/>
+          <w:color w:val="000000" w:themeColor="text1"/>
+          <w:sz w:val="22"/>
+          <w:szCs w:val="22"/>
+        </w:rPr>
+        <w:t xml:space="preserve">1c: </w:t>
+      </w:r>
+      <w:proofErr w:type="gramStart"/>
+      <w:r>
+        <w:rPr>
+          <w:rFonts w:asciiTheme="minorHAnsi" w:hAnsiTheme="minorHAnsi" w:cstheme="minorHAnsi"/>
+          <w:color w:val="000000" w:themeColor="text1"/>
+          <w:sz w:val="22"/>
+          <w:szCs w:val="22"/>
+        </w:rPr>
+        <w:t>Ungültige</w:t>
+      </w:r>
+      <w:proofErr w:type="gramEnd"/>
+      <w:r>
+        <w:rPr>
+          <w:rFonts w:asciiTheme="minorHAnsi" w:hAnsiTheme="minorHAnsi" w:cstheme="minorHAnsi"/>
+          <w:color w:val="000000" w:themeColor="text1"/>
+          <w:sz w:val="22"/>
+          <w:szCs w:val="22"/>
+        </w:rPr>
+        <w:t xml:space="preserve"> Datumformat für Geburtsdatum</w:t>
+      </w:r>
+    </w:p>
+    <w:p>
+      <w:pPr>
+        <w:pStyle w:val="StandardWeb"/>
+        <w:spacing w:before="0" w:beforeAutospacing="0" w:after="0" w:afterAutospacing="0"/>
+        <w:ind w:left="720"/>
+        <w:rPr>
+          <w:rFonts w:asciiTheme="minorHAnsi" w:hAnsiTheme="minorHAnsi" w:cstheme="minorHAnsi"/>
+          <w:color w:val="000000" w:themeColor="text1"/>
+          <w:sz w:val="27"/>
+          <w:szCs w:val="27"/>
+        </w:rPr>
+      </w:pPr>
+      <w:r>
+        <w:rPr>
+          <w:rFonts w:asciiTheme="minorHAnsi" w:hAnsiTheme="minorHAnsi" w:cstheme="minorHAnsi"/>
+          <w:color w:val="000000" w:themeColor="text1"/>
+          <w:sz w:val="22"/>
+          <w:szCs w:val="22"/>
+        </w:rPr>
+        <w:t>1.  Benutzer gibt das Geburtsdatum erneut ein, nachdem er es auf Korrektheit überprüft hat.</w:t>
+      </w:r>
+    </w:p>
+    <w:p>
+      <w:pPr>
+        <w:pStyle w:val="StandardWeb"/>
+        <w:spacing w:before="0" w:beforeAutospacing="0" w:after="0" w:afterAutospacing="0"/>
+        <w:ind w:firstLine="255"/>
+        <w:rPr>
+          <w:rFonts w:asciiTheme="minorHAnsi" w:hAnsiTheme="minorHAnsi" w:cstheme="minorHAnsi"/>
+          <w:color w:val="000000" w:themeColor="text1"/>
+          <w:sz w:val="27"/>
+          <w:szCs w:val="27"/>
+        </w:rPr>
+      </w:pPr>
+      <w:r>
+        <w:rPr>
+          <w:rStyle w:val="apple-tab-span"/>
+          <w:rFonts w:asciiTheme="minorHAnsi" w:eastAsiaTheme="majorEastAsia" w:hAnsiTheme="minorHAnsi" w:cstheme="minorHAnsi"/>
+          <w:color w:val="000000" w:themeColor="text1"/>
+          <w:sz w:val="22"/>
+          <w:szCs w:val="22"/>
+        </w:rPr>
+        <w:tab/>
+      </w:r>
+      <w:r>
+        <w:rPr>
+          <w:rFonts w:asciiTheme="minorHAnsi" w:hAnsiTheme="minorHAnsi" w:cstheme="minorHAnsi"/>
+          <w:color w:val="000000" w:themeColor="text1"/>
+          <w:sz w:val="22"/>
+          <w:szCs w:val="22"/>
+        </w:rPr>
+        <w:t>2. Neue Suche wird gestartet</w:t>
+      </w:r>
+    </w:p>
+    <w:p/>
+    <w:p>
+      <w:pPr>
+        <w:tabs>
+          <w:tab w:val="left" w:pos="3736"/>
+        </w:tabs>
+        <w:rPr>
+          <w:rStyle w:val="IntensiverVerweis"/>
+        </w:rPr>
+      </w:pPr>
+    </w:p>
+    <w:p>
+      <w:pPr>
+        <w:tabs>
+          <w:tab w:val="left" w:pos="3736"/>
+        </w:tabs>
+        <w:rPr>
+          <w:b/>
+          <w:bCs/>
+          <w:i/>
+          <w:iCs/>
+          <w:color w:val="4F81BD" w:themeColor="accent1"/>
+        </w:rPr>
+      </w:pPr>
+    </w:p>
+    <w:p/>
+    <w:p>
+      <w:pPr>
+        <w:pStyle w:val="berschrift3"/>
+        <w:numPr>
+          <w:ilvl w:val="0"/>
+          <w:numId w:val="0"/>
+        </w:numPr>
+        <w:ind w:left="720" w:hanging="720"/>
+      </w:pPr>
+    </w:p>
+    <w:p/>
+    <w:p/>
+    <w:p/>
+    <w:p>
+      <w:pPr>
+        <w:pStyle w:val="berschrift3"/>
+        <w:numPr>
+          <w:ilvl w:val="0"/>
+          <w:numId w:val="6"/>
+        </w:numPr>
+      </w:pPr>
+      <w:r>
+        <w:lastRenderedPageBreak/>
+        <w:t>Diätplan anlegen</w:t>
+      </w:r>
       <w:bookmarkEnd w:id="0"/>
     </w:p>
     <w:p>
       <w:pPr>
         <w:rPr>
           <w:rStyle w:val="IntensiveHervorhebung"/>
+          <w:color w:val="000000" w:themeColor="text1"/>
         </w:rPr>
       </w:pPr>
       <w:r>
         <w:rPr>
           <w:rStyle w:val="IntensiverVerweis"/>
+          <w:color w:val="000000" w:themeColor="text1"/>
         </w:rPr>
         <w:t>Vorbedingung</w:t>
       </w:r>
@@ -33,8 +605,14 @@
           <w:numId w:val="2"/>
         </w:numPr>
         <w:jc w:val="both"/>
-      </w:pPr>
-      <w:r>
+        <w:rPr>
+          <w:color w:val="000000" w:themeColor="text1"/>
+        </w:rPr>
+      </w:pPr>
+      <w:r>
+        <w:rPr>
+          <w:color w:val="000000" w:themeColor="text1"/>
+        </w:rPr>
         <w:t>Der Benutzer ist bereits am System angemeldet.</w:t>
       </w:r>
     </w:p>
@@ -46,8 +624,14 @@
           <w:numId w:val="2"/>
         </w:numPr>
         <w:jc w:val="both"/>
-      </w:pPr>
-      <w:r>
+        <w:rPr>
+          <w:color w:val="000000" w:themeColor="text1"/>
+        </w:rPr>
+      </w:pPr>
+      <w:r>
+        <w:rPr>
+          <w:color w:val="000000" w:themeColor="text1"/>
+        </w:rPr>
         <w:t>Es ist bereits eine Behandlung im System angelegt.</w:t>
       </w:r>
     </w:p>
@@ -59,8 +643,14 @@
           <w:numId w:val="2"/>
         </w:numPr>
         <w:jc w:val="both"/>
-      </w:pPr>
-      <w:r>
+        <w:rPr>
+          <w:color w:val="000000" w:themeColor="text1"/>
+        </w:rPr>
+      </w:pPr>
+      <w:r>
+        <w:rPr>
+          <w:color w:val="000000" w:themeColor="text1"/>
+        </w:rPr>
         <w:t>Patientenakte ist geöffnet</w:t>
       </w:r>
     </w:p>
@@ -68,11 +658,13 @@
       <w:pPr>
         <w:rPr>
           <w:rStyle w:val="IntensiverVerweis"/>
+          <w:color w:val="000000" w:themeColor="text1"/>
         </w:rPr>
       </w:pPr>
       <w:r>
         <w:rPr>
           <w:rStyle w:val="IntensiverVerweis"/>
+          <w:color w:val="000000" w:themeColor="text1"/>
         </w:rPr>
         <w:t xml:space="preserve">Main </w:t>
       </w:r>
@@ -80,6 +672,7 @@
       <w:r>
         <w:rPr>
           <w:rStyle w:val="IntensiverVerweis"/>
+          <w:color w:val="000000" w:themeColor="text1"/>
         </w:rPr>
         <w:t>Success</w:t>
       </w:r>
@@ -87,6 +680,7 @@
       <w:r>
         <w:rPr>
           <w:rStyle w:val="IntensiverVerweis"/>
+          <w:color w:val="000000" w:themeColor="text1"/>
         </w:rPr>
         <w:t xml:space="preserve"> Szenario</w:t>
       </w:r>
@@ -98,8 +692,14 @@
           <w:ilvl w:val="0"/>
           <w:numId w:val="3"/>
         </w:numPr>
-      </w:pPr>
-      <w:r>
+        <w:rPr>
+          <w:color w:val="000000" w:themeColor="text1"/>
+        </w:rPr>
+      </w:pPr>
+      <w:r>
+        <w:rPr>
+          <w:color w:val="000000" w:themeColor="text1"/>
+        </w:rPr>
         <w:t>Der Benutzer startet „Diätplan-Anlegen“ Operation.</w:t>
       </w:r>
     </w:p>
@@ -110,8 +710,14 @@
           <w:ilvl w:val="0"/>
           <w:numId w:val="3"/>
         </w:numPr>
-      </w:pPr>
-      <w:r>
+        <w:rPr>
+          <w:color w:val="000000" w:themeColor="text1"/>
+        </w:rPr>
+      </w:pPr>
+      <w:r>
+        <w:rPr>
+          <w:color w:val="000000" w:themeColor="text1"/>
+        </w:rPr>
         <w:t>System liefert eine leere Diätplan-Maske</w:t>
       </w:r>
     </w:p>
@@ -122,8 +728,14 @@
           <w:ilvl w:val="0"/>
           <w:numId w:val="3"/>
         </w:numPr>
-      </w:pPr>
-      <w:r>
+        <w:rPr>
+          <w:color w:val="000000" w:themeColor="text1"/>
+        </w:rPr>
+      </w:pPr>
+      <w:r>
+        <w:rPr>
+          <w:color w:val="000000" w:themeColor="text1"/>
+        </w:rPr>
         <w:t>Der Benutzer legt einen neuen Zeitraum an.</w:t>
       </w:r>
     </w:p>
@@ -134,8 +746,14 @@
           <w:ilvl w:val="0"/>
           <w:numId w:val="3"/>
         </w:numPr>
-      </w:pPr>
-      <w:r>
+        <w:rPr>
+          <w:color w:val="000000" w:themeColor="text1"/>
+        </w:rPr>
+      </w:pPr>
+      <w:r>
+        <w:rPr>
+          <w:color w:val="000000" w:themeColor="text1"/>
+        </w:rPr>
         <w:t>Der Benutzer gibt das Von-Datum sowie das Bis-Datum des Zeitraums ein.</w:t>
       </w:r>
     </w:p>
@@ -146,14 +764,26 @@
           <w:ilvl w:val="0"/>
           <w:numId w:val="3"/>
         </w:numPr>
-      </w:pPr>
-      <w:r>
+        <w:rPr>
+          <w:color w:val="000000" w:themeColor="text1"/>
+        </w:rPr>
+      </w:pPr>
+      <w:r>
+        <w:rPr>
+          <w:color w:val="000000" w:themeColor="text1"/>
+        </w:rPr>
         <w:t>Das System  val</w:t>
       </w:r>
       <w:r>
+        <w:rPr>
+          <w:color w:val="000000" w:themeColor="text1"/>
+        </w:rPr>
         <w:t>idiert die Dat</w:t>
       </w:r>
       <w:r>
+        <w:rPr>
+          <w:color w:val="000000" w:themeColor="text1"/>
+        </w:rPr>
         <w:t>umseingabe.</w:t>
       </w:r>
     </w:p>
@@ -164,8 +794,14 @@
           <w:ilvl w:val="0"/>
           <w:numId w:val="3"/>
         </w:numPr>
-      </w:pPr>
-      <w:r>
+        <w:rPr>
+          <w:color w:val="000000" w:themeColor="text1"/>
+        </w:rPr>
+      </w:pPr>
+      <w:r>
+        <w:rPr>
+          <w:color w:val="000000" w:themeColor="text1"/>
+        </w:rPr>
         <w:t xml:space="preserve">Der Benutzer fügt einen Zielparameter zum Zeitraum hinzu. </w:t>
       </w:r>
     </w:p>
@@ -176,14 +812,26 @@
           <w:ilvl w:val="0"/>
           <w:numId w:val="3"/>
         </w:numPr>
-      </w:pPr>
-      <w:r>
+        <w:rPr>
+          <w:color w:val="000000" w:themeColor="text1"/>
+        </w:rPr>
+      </w:pPr>
+      <w:r>
+        <w:rPr>
+          <w:color w:val="000000" w:themeColor="text1"/>
+        </w:rPr>
         <w:t>D</w:t>
       </w:r>
       <w:r>
+        <w:rPr>
+          <w:color w:val="000000" w:themeColor="text1"/>
+        </w:rPr>
         <w:t>er Benutzer wiederholt Schritt 6</w:t>
       </w:r>
       <w:r>
+        <w:rPr>
+          <w:color w:val="000000" w:themeColor="text1"/>
+        </w:rPr>
         <w:t xml:space="preserve"> solange bis alle gewünschten Zielparameter hinzugefügt sind.  </w:t>
       </w:r>
     </w:p>
@@ -194,17 +842,32 @@
           <w:ilvl w:val="0"/>
           <w:numId w:val="3"/>
         </w:numPr>
-      </w:pPr>
-      <w:r>
+        <w:rPr>
+          <w:color w:val="000000" w:themeColor="text1"/>
+        </w:rPr>
+      </w:pPr>
+      <w:r>
+        <w:rPr>
+          <w:color w:val="000000" w:themeColor="text1"/>
+        </w:rPr>
         <w:t>Das System zeigt alle zuvor ausgewählten Parameter an, und ermöglich</w:t>
       </w:r>
       <w:r>
+        <w:rPr>
+          <w:color w:val="000000" w:themeColor="text1"/>
+        </w:rPr>
         <w:t>t</w:t>
       </w:r>
       <w:r>
+        <w:rPr>
+          <w:color w:val="000000" w:themeColor="text1"/>
+        </w:rPr>
         <w:t xml:space="preserve"> dem Benutzer</w:t>
       </w:r>
       <w:r>
+        <w:rPr>
+          <w:color w:val="000000" w:themeColor="text1"/>
+        </w:rPr>
         <w:t xml:space="preserve"> das Setzen der Min. und Max. Werte.</w:t>
       </w:r>
     </w:p>
@@ -215,8 +878,14 @@
           <w:ilvl w:val="0"/>
           <w:numId w:val="3"/>
         </w:numPr>
-      </w:pPr>
-      <w:r>
+        <w:rPr>
+          <w:color w:val="000000" w:themeColor="text1"/>
+        </w:rPr>
+      </w:pPr>
+      <w:r>
+        <w:rPr>
+          <w:color w:val="000000" w:themeColor="text1"/>
+        </w:rPr>
         <w:t>Der Benutzer setzt die entsprechenden Werte und beendet anschließend die Maske zum Hinzufügen der Parameter.</w:t>
       </w:r>
     </w:p>
@@ -227,8 +896,14 @@
           <w:ilvl w:val="0"/>
           <w:numId w:val="3"/>
         </w:numPr>
-      </w:pPr>
-      <w:r>
+        <w:rPr>
+          <w:color w:val="000000" w:themeColor="text1"/>
+        </w:rPr>
+      </w:pPr>
+      <w:r>
+        <w:rPr>
+          <w:color w:val="000000" w:themeColor="text1"/>
+        </w:rPr>
         <w:t>System liefert anschließend eine Ansicht der Dauer des Diätplans, gegliedert in Wochen und Tage.</w:t>
       </w:r>
     </w:p>
@@ -239,14 +914,26 @@
           <w:ilvl w:val="0"/>
           <w:numId w:val="3"/>
         </w:numPr>
-      </w:pPr>
-      <w:r>
+        <w:rPr>
+          <w:color w:val="000000" w:themeColor="text1"/>
+        </w:rPr>
+      </w:pPr>
+      <w:r>
+        <w:rPr>
+          <w:color w:val="000000" w:themeColor="text1"/>
+        </w:rPr>
         <w:t>Der Benutzer wählt die Option zum Hin</w:t>
       </w:r>
       <w:r>
+        <w:rPr>
+          <w:color w:val="000000" w:themeColor="text1"/>
+        </w:rPr>
         <w:t>zufügen einer neuen Mahlzeit zu einem Tag</w:t>
       </w:r>
       <w:r>
+        <w:rPr>
+          <w:color w:val="000000" w:themeColor="text1"/>
+        </w:rPr>
         <w:t>.</w:t>
       </w:r>
     </w:p>
@@ -257,11 +944,20 @@
           <w:ilvl w:val="0"/>
           <w:numId w:val="3"/>
         </w:numPr>
-      </w:pPr>
-      <w:r>
+        <w:rPr>
+          <w:color w:val="000000" w:themeColor="text1"/>
+        </w:rPr>
+      </w:pPr>
+      <w:r>
+        <w:rPr>
+          <w:color w:val="000000" w:themeColor="text1"/>
+        </w:rPr>
         <w:t xml:space="preserve">Das System zeigt eine </w:t>
       </w:r>
       <w:r>
+        <w:rPr>
+          <w:color w:val="000000" w:themeColor="text1"/>
+        </w:rPr>
         <w:t>Maske an, in der die gewünschte Mahlzeit ausgewählt werden kann und Rezepte zu einer Mahlzeit hinzugefügt werden können.</w:t>
       </w:r>
     </w:p>
@@ -272,8 +968,14 @@
           <w:ilvl w:val="0"/>
           <w:numId w:val="3"/>
         </w:numPr>
-      </w:pPr>
-      <w:r>
+        <w:rPr>
+          <w:color w:val="000000" w:themeColor="text1"/>
+        </w:rPr>
+      </w:pPr>
+      <w:r>
+        <w:rPr>
+          <w:color w:val="000000" w:themeColor="text1"/>
+        </w:rPr>
         <w:t>Der Benutzer wählt die Mahlzeit aus.</w:t>
       </w:r>
     </w:p>
@@ -284,8 +986,14 @@
           <w:ilvl w:val="0"/>
           <w:numId w:val="3"/>
         </w:numPr>
-      </w:pPr>
-      <w:r>
+        <w:rPr>
+          <w:color w:val="000000" w:themeColor="text1"/>
+        </w:rPr>
+      </w:pPr>
+      <w:r>
+        <w:rPr>
+          <w:color w:val="000000" w:themeColor="text1"/>
+        </w:rPr>
         <w:t>Das System zeigt die Maske zum Hinzufügen von Rezepten und Nahrungsmitteln. In dieser Maske befindet sich eine für den Patienten gefilterte Rezept/Nahrungsmittelliste.</w:t>
       </w:r>
     </w:p>
@@ -296,8 +1004,14 @@
           <w:ilvl w:val="0"/>
           <w:numId w:val="3"/>
         </w:numPr>
-      </w:pPr>
-      <w:r>
+        <w:rPr>
+          <w:color w:val="000000" w:themeColor="text1"/>
+        </w:rPr>
+      </w:pPr>
+      <w:r>
+        <w:rPr>
+          <w:color w:val="000000" w:themeColor="text1"/>
+        </w:rPr>
         <w:t>Der Benutzer wählt nach seiner Erfahrung ein oder mehrere Rezepte/Nahrungsmittel aus und wählt die Option zum Hinzufügen der Auswahl zur Mahlzeit.</w:t>
       </w:r>
     </w:p>
@@ -308,8 +1022,14 @@
           <w:ilvl w:val="0"/>
           <w:numId w:val="3"/>
         </w:numPr>
-      </w:pPr>
-      <w:r>
+        <w:rPr>
+          <w:color w:val="000000" w:themeColor="text1"/>
+        </w:rPr>
+      </w:pPr>
+      <w:r>
+        <w:rPr>
+          <w:color w:val="000000" w:themeColor="text1"/>
+        </w:rPr>
         <w:t>Das System überprüft anhand der gesetzten Zielparameter ob die aktuelle Nahrungsmittel- und Rezeptkonstellation im erlaubten Rahmen liegt und meldet das Ergebnis dem Benutzer.</w:t>
       </w:r>
     </w:p>
@@ -320,31 +1040,58 @@
           <w:ilvl w:val="0"/>
           <w:numId w:val="3"/>
         </w:numPr>
-      </w:pPr>
-      <w:r>
+        <w:rPr>
+          <w:color w:val="000000" w:themeColor="text1"/>
+        </w:rPr>
+      </w:pPr>
+      <w:r>
+        <w:rPr>
+          <w:color w:val="000000" w:themeColor="text1"/>
+        </w:rPr>
         <w:t>De</w:t>
       </w:r>
       <w:r>
+        <w:rPr>
+          <w:color w:val="000000" w:themeColor="text1"/>
+        </w:rPr>
         <w:t>r Benutzer wiederholt Schritt 15-16</w:t>
       </w:r>
       <w:r>
+        <w:rPr>
+          <w:color w:val="000000" w:themeColor="text1"/>
+        </w:rPr>
         <w:t xml:space="preserve"> bis </w:t>
       </w:r>
       <w:r>
+        <w:rPr>
+          <w:color w:val="000000" w:themeColor="text1"/>
+        </w:rPr>
         <w:t xml:space="preserve">die </w:t>
       </w:r>
       <w:r>
+        <w:rPr>
+          <w:color w:val="000000" w:themeColor="text1"/>
+        </w:rPr>
         <w:t>Mahlzeit</w:t>
       </w:r>
       <w:r>
+        <w:rPr>
+          <w:color w:val="000000" w:themeColor="text1"/>
+        </w:rPr>
         <w:t xml:space="preserve"> mit den gewünschten Rezepten/Nahrungsmitteln </w:t>
       </w:r>
       <w:proofErr w:type="spellStart"/>
       <w:r>
+        <w:rPr>
+          <w:color w:val="000000" w:themeColor="text1"/>
+        </w:rPr>
         <w:t>befüllt</w:t>
       </w:r>
       <w:proofErr w:type="spellEnd"/>
       <w:r>
+        <w:rPr>
+          <w:color w:val="000000" w:themeColor="text1"/>
+        </w:rPr>
         <w:t xml:space="preserve"> ist.</w:t>
       </w:r>
     </w:p>
@@ -355,17 +1102,32 @@
           <w:ilvl w:val="0"/>
           <w:numId w:val="3"/>
         </w:numPr>
-      </w:pPr>
-      <w:r>
+        <w:rPr>
+          <w:color w:val="000000" w:themeColor="text1"/>
+        </w:rPr>
+      </w:pPr>
+      <w:r>
+        <w:rPr>
+          <w:color w:val="000000" w:themeColor="text1"/>
+        </w:rPr>
         <w:t>D</w:t>
       </w:r>
       <w:r>
+        <w:rPr>
+          <w:color w:val="000000" w:themeColor="text1"/>
+        </w:rPr>
         <w:t xml:space="preserve">er Benutzer wiederholt Schritt 11-18 </w:t>
       </w:r>
       <w:r>
+        <w:rPr>
+          <w:color w:val="000000" w:themeColor="text1"/>
+        </w:rPr>
         <w:t>für alle Mahlzeiten des Tages</w:t>
       </w:r>
       <w:r>
+        <w:rPr>
+          <w:color w:val="000000" w:themeColor="text1"/>
+        </w:rPr>
         <w:t>.</w:t>
       </w:r>
     </w:p>
@@ -376,14 +1138,26 @@
           <w:ilvl w:val="0"/>
           <w:numId w:val="3"/>
         </w:numPr>
-      </w:pPr>
-      <w:r>
+        <w:rPr>
+          <w:color w:val="000000" w:themeColor="text1"/>
+        </w:rPr>
+      </w:pPr>
+      <w:r>
+        <w:rPr>
+          <w:color w:val="000000" w:themeColor="text1"/>
+        </w:rPr>
         <w:t xml:space="preserve">Der Benutzer wiederholt Schritt 2-17 für alle gewünschten </w:t>
       </w:r>
       <w:r>
+        <w:rPr>
+          <w:color w:val="000000" w:themeColor="text1"/>
+        </w:rPr>
         <w:t>Tage</w:t>
       </w:r>
       <w:r>
+        <w:rPr>
+          <w:color w:val="000000" w:themeColor="text1"/>
+        </w:rPr>
         <w:t xml:space="preserve"> des Diätplans.</w:t>
       </w:r>
     </w:p>
@@ -394,8 +1168,14 @@
           <w:ilvl w:val="0"/>
           <w:numId w:val="3"/>
         </w:numPr>
-      </w:pPr>
-      <w:r>
+        <w:rPr>
+          <w:color w:val="000000" w:themeColor="text1"/>
+        </w:rPr>
+      </w:pPr>
+      <w:r>
+        <w:rPr>
+          <w:color w:val="000000" w:themeColor="text1"/>
+        </w:rPr>
         <w:t>Der Benutzer speichert den Diätplan.</w:t>
       </w:r>
     </w:p>
@@ -406,8 +1186,14 @@
           <w:ilvl w:val="0"/>
           <w:numId w:val="3"/>
         </w:numPr>
-      </w:pPr>
-      <w:r>
+        <w:rPr>
+          <w:color w:val="000000" w:themeColor="text1"/>
+        </w:rPr>
+      </w:pPr>
+      <w:r>
+        <w:rPr>
+          <w:color w:val="000000" w:themeColor="text1"/>
+        </w:rPr>
         <w:t>Das System speichert die Daten und legt nicht vorhandene Mahlzeiten-Bezeichnungen mit einem neuen Code an.</w:t>
       </w:r>
     </w:p>
@@ -422,15 +1208,25 @@
           <w:rStyle w:val="IntensiverVerweis"/>
           <w:bCs w:val="0"/>
           <w:smallCaps w:val="0"/>
-        </w:rPr>
-      </w:pPr>
-      <w:r>
+          <w:color w:val="000000" w:themeColor="text1"/>
+        </w:rPr>
+      </w:pPr>
+      <w:r>
+        <w:rPr>
+          <w:color w:val="000000" w:themeColor="text1"/>
+        </w:rPr>
         <w:t xml:space="preserve">Das System meldet ein erfolgreiches Speichern der Daten und wechselt zur </w:t>
       </w:r>
       <w:r>
+        <w:rPr>
+          <w:color w:val="000000" w:themeColor="text1"/>
+        </w:rPr>
         <w:t>Übersicht</w:t>
       </w:r>
       <w:r>
+        <w:rPr>
+          <w:color w:val="000000" w:themeColor="text1"/>
+        </w:rPr>
         <w:t xml:space="preserve"> des Diätplans. </w:t>
       </w:r>
     </w:p>
@@ -438,6 +1234,7 @@
       <w:pPr>
         <w:rPr>
           <w:rStyle w:val="IntensiverVerweis"/>
+          <w:color w:val="000000" w:themeColor="text1"/>
         </w:rPr>
       </w:pPr>
     </w:p>
@@ -445,6 +1242,7 @@
       <w:pPr>
         <w:rPr>
           <w:rStyle w:val="IntensiverVerweis"/>
+          <w:color w:val="000000" w:themeColor="text1"/>
         </w:rPr>
       </w:pPr>
     </w:p>
@@ -452,11 +1250,13 @@
       <w:pPr>
         <w:rPr>
           <w:rStyle w:val="IntensiverVerweis"/>
+          <w:color w:val="000000" w:themeColor="text1"/>
         </w:rPr>
       </w:pPr>
       <w:r>
         <w:rPr>
           <w:rStyle w:val="IntensiverVerweis"/>
+          <w:color w:val="000000" w:themeColor="text1"/>
         </w:rPr>
         <w:lastRenderedPageBreak/>
         <w:t xml:space="preserve">Alternative </w:t>
@@ -465,28 +1265,61 @@
       <w:r>
         <w:rPr>
           <w:rStyle w:val="IntensiverVerweis"/>
+          <w:color w:val="000000" w:themeColor="text1"/>
         </w:rPr>
         <w:t>Flows</w:t>
       </w:r>
       <w:proofErr w:type="spellEnd"/>
     </w:p>
     <w:p>
-      <w:r>
+      <w:pPr>
+        <w:rPr>
+          <w:color w:val="000000" w:themeColor="text1"/>
+        </w:rPr>
+      </w:pPr>
+      <w:r>
+        <w:rPr>
+          <w:color w:val="000000" w:themeColor="text1"/>
+        </w:rPr>
         <w:t>9a Der Benutzer fügt einen Min. Wert hinzu, der größer als der Max. Wert ist.</w:t>
       </w:r>
     </w:p>
     <w:p>
-      <w:r>
+      <w:pPr>
+        <w:rPr>
+          <w:color w:val="000000" w:themeColor="text1"/>
+        </w:rPr>
+      </w:pPr>
+      <w:r>
+        <w:rPr>
+          <w:color w:val="000000" w:themeColor="text1"/>
+        </w:rPr>
         <w:t>12a. Der Benutzer fügt keine Zielparameter zur Mahlzeit hinzu (nicht erlaubt bei Ernährungsempfehlungen). Weiter mit 14.</w:t>
       </w:r>
     </w:p>
     <w:p>
-      <w:r>
+      <w:pPr>
+        <w:rPr>
+          <w:color w:val="000000" w:themeColor="text1"/>
+        </w:rPr>
+      </w:pPr>
+      <w:r>
+        <w:rPr>
+          <w:color w:val="000000" w:themeColor="text1"/>
+        </w:rPr>
         <w:t>14a. Der Benutzer fügt kein Rezept oder Nahrungsmittel hinzu (nur erlaubt bei Ernährungsempfehlungen) Weiter mit 17.</w:t>
       </w:r>
     </w:p>
     <w:p>
-      <w:r>
+      <w:pPr>
+        <w:rPr>
+          <w:color w:val="000000" w:themeColor="text1"/>
+        </w:rPr>
+      </w:pPr>
+      <w:r>
+        <w:rPr>
+          <w:color w:val="000000" w:themeColor="text1"/>
+        </w:rPr>
         <w:t>20a.  Das System meldet einen Fehler bei der Speicherung der Daten.</w:t>
       </w:r>
     </w:p>
@@ -497,8 +1330,14 @@
           <w:ilvl w:val="0"/>
           <w:numId w:val="5"/>
         </w:numPr>
-      </w:pPr>
-      <w:r>
+        <w:rPr>
+          <w:color w:val="000000" w:themeColor="text1"/>
+        </w:rPr>
+      </w:pPr>
+      <w:r>
+        <w:rPr>
+          <w:color w:val="000000" w:themeColor="text1"/>
+        </w:rPr>
         <w:t>Der Benutzer wiederholt Schritt 19 solange bis das Speichern erfolgreich war.</w:t>
       </w:r>
     </w:p>
@@ -509,13 +1348,27 @@
           <w:ilvl w:val="0"/>
           <w:numId w:val="5"/>
         </w:numPr>
-      </w:pPr>
-      <w:r>
+        <w:rPr>
+          <w:color w:val="000000" w:themeColor="text1"/>
+        </w:rPr>
+      </w:pPr>
+      <w:r>
+        <w:rPr>
+          <w:color w:val="000000" w:themeColor="text1"/>
+        </w:rPr>
         <w:t>Der Benutzer benachrichtigt einen zuständigen Techniker über den Fehler.</w:t>
       </w:r>
     </w:p>
     <w:p>
-      <w:r>
+      <w:pPr>
+        <w:rPr>
+          <w:color w:val="000000" w:themeColor="text1"/>
+        </w:rPr>
+      </w:pPr>
+      <w:r>
+        <w:rPr>
+          <w:color w:val="000000" w:themeColor="text1"/>
+        </w:rPr>
         <w:t>20b.  Das System meldet bei der Speicherung einen Fehler über falsch oder nicht ausgefüllte Daten.</w:t>
       </w:r>
     </w:p>
@@ -526,8 +1379,14 @@
           <w:ilvl w:val="0"/>
           <w:numId w:val="6"/>
         </w:numPr>
-      </w:pPr>
-      <w:r>
+        <w:rPr>
+          <w:color w:val="000000" w:themeColor="text1"/>
+        </w:rPr>
+      </w:pPr>
+      <w:r>
+        <w:rPr>
+          <w:color w:val="000000" w:themeColor="text1"/>
+        </w:rPr>
         <w:t>Der Benutzer korrigiert seine Eingaben und wiederholt Schritt 19.</w:t>
       </w:r>
     </w:p>
@@ -535,11 +1394,13 @@
       <w:pPr>
         <w:rPr>
           <w:rStyle w:val="IntensiveHervorhebung"/>
+          <w:color w:val="000000" w:themeColor="text1"/>
         </w:rPr>
       </w:pPr>
       <w:r>
         <w:rPr>
           <w:rStyle w:val="IntensiverVerweis"/>
+          <w:color w:val="000000" w:themeColor="text1"/>
         </w:rPr>
         <w:t>Nachbedingung</w:t>
       </w:r>
@@ -551,8 +1412,14 @@
           <w:ilvl w:val="0"/>
           <w:numId w:val="7"/>
         </w:numPr>
-      </w:pPr>
-      <w:r>
+        <w:rPr>
+          <w:color w:val="000000" w:themeColor="text1"/>
+        </w:rPr>
+      </w:pPr>
+      <w:r>
+        <w:rPr>
+          <w:color w:val="000000" w:themeColor="text1"/>
+        </w:rPr>
         <w:t>Der Diätplan ist persistent im System gespeichert.</w:t>
       </w:r>
     </w:p>
@@ -563,8 +1430,14 @@
           <w:ilvl w:val="0"/>
           <w:numId w:val="7"/>
         </w:numPr>
-      </w:pPr>
-      <w:r>
+        <w:rPr>
+          <w:color w:val="000000" w:themeColor="text1"/>
+        </w:rPr>
+      </w:pPr>
+      <w:r>
+        <w:rPr>
+          <w:color w:val="000000" w:themeColor="text1"/>
+        </w:rPr>
         <w:t>Der Diätplan verletzt keine Regeln der festgelegten Zielparameter</w:t>
       </w:r>
     </w:p>
@@ -575,8 +1448,14 @@
           <w:ilvl w:val="0"/>
           <w:numId w:val="7"/>
         </w:numPr>
-      </w:pPr>
-      <w:r>
+        <w:rPr>
+          <w:color w:val="000000" w:themeColor="text1"/>
+        </w:rPr>
+      </w:pPr>
+      <w:r>
+        <w:rPr>
+          <w:color w:val="000000" w:themeColor="text1"/>
+        </w:rPr>
         <w:t>Der Patient ist auf die Wünsche und Bedürfnisse des Patienten abgestimmt.</w:t>
       </w:r>
     </w:p>
@@ -587,8 +1466,14 @@
           <w:ilvl w:val="0"/>
           <w:numId w:val="7"/>
         </w:numPr>
-      </w:pPr>
-      <w:r>
+        <w:rPr>
+          <w:color w:val="000000" w:themeColor="text1"/>
+        </w:rPr>
+      </w:pPr>
+      <w:r>
+        <w:rPr>
+          <w:color w:val="000000" w:themeColor="text1"/>
+        </w:rPr>
         <w:t>Der Diätplan erfüllt die Erfordernisse der Diät.</w:t>
       </w:r>
     </w:p>
@@ -993,6 +1878,208 @@
     </w:lvl>
   </w:abstractNum>
   <w:abstractNum w:abstractNumId="4">
+    <w:nsid w:val="23937073"/>
+    <w:multiLevelType w:val="multilevel"/>
+    <w:tmpl w:val="9BE65AE8"/>
+    <w:lvl w:ilvl="0">
+      <w:start w:val="1"/>
+      <w:numFmt w:val="decimal"/>
+      <w:lvlText w:val="%1."/>
+      <w:lvlJc w:val="left"/>
+      <w:pPr>
+        <w:tabs>
+          <w:tab w:val="num" w:pos="720"/>
+        </w:tabs>
+        <w:ind w:left="720" w:hanging="360"/>
+      </w:pPr>
+    </w:lvl>
+    <w:lvl w:ilvl="1" w:tentative="1">
+      <w:start w:val="1"/>
+      <w:numFmt w:val="decimal"/>
+      <w:lvlText w:val="%2."/>
+      <w:lvlJc w:val="left"/>
+      <w:pPr>
+        <w:tabs>
+          <w:tab w:val="num" w:pos="1440"/>
+        </w:tabs>
+        <w:ind w:left="1440" w:hanging="360"/>
+      </w:pPr>
+    </w:lvl>
+    <w:lvl w:ilvl="2" w:tentative="1">
+      <w:start w:val="1"/>
+      <w:numFmt w:val="decimal"/>
+      <w:lvlText w:val="%3."/>
+      <w:lvlJc w:val="left"/>
+      <w:pPr>
+        <w:tabs>
+          <w:tab w:val="num" w:pos="2160"/>
+        </w:tabs>
+        <w:ind w:left="2160" w:hanging="360"/>
+      </w:pPr>
+    </w:lvl>
+    <w:lvl w:ilvl="3" w:tentative="1">
+      <w:start w:val="1"/>
+      <w:numFmt w:val="decimal"/>
+      <w:lvlText w:val="%4."/>
+      <w:lvlJc w:val="left"/>
+      <w:pPr>
+        <w:tabs>
+          <w:tab w:val="num" w:pos="2880"/>
+        </w:tabs>
+        <w:ind w:left="2880" w:hanging="360"/>
+      </w:pPr>
+    </w:lvl>
+    <w:lvl w:ilvl="4" w:tentative="1">
+      <w:start w:val="1"/>
+      <w:numFmt w:val="decimal"/>
+      <w:lvlText w:val="%5."/>
+      <w:lvlJc w:val="left"/>
+      <w:pPr>
+        <w:tabs>
+          <w:tab w:val="num" w:pos="3600"/>
+        </w:tabs>
+        <w:ind w:left="3600" w:hanging="360"/>
+      </w:pPr>
+    </w:lvl>
+    <w:lvl w:ilvl="5" w:tentative="1">
+      <w:start w:val="1"/>
+      <w:numFmt w:val="decimal"/>
+      <w:lvlText w:val="%6."/>
+      <w:lvlJc w:val="left"/>
+      <w:pPr>
+        <w:tabs>
+          <w:tab w:val="num" w:pos="4320"/>
+        </w:tabs>
+        <w:ind w:left="4320" w:hanging="360"/>
+      </w:pPr>
+    </w:lvl>
+    <w:lvl w:ilvl="6" w:tentative="1">
+      <w:start w:val="1"/>
+      <w:numFmt w:val="decimal"/>
+      <w:lvlText w:val="%7."/>
+      <w:lvlJc w:val="left"/>
+      <w:pPr>
+        <w:tabs>
+          <w:tab w:val="num" w:pos="5040"/>
+        </w:tabs>
+        <w:ind w:left="5040" w:hanging="360"/>
+      </w:pPr>
+    </w:lvl>
+    <w:lvl w:ilvl="7" w:tentative="1">
+      <w:start w:val="1"/>
+      <w:numFmt w:val="decimal"/>
+      <w:lvlText w:val="%8."/>
+      <w:lvlJc w:val="left"/>
+      <w:pPr>
+        <w:tabs>
+          <w:tab w:val="num" w:pos="5760"/>
+        </w:tabs>
+        <w:ind w:left="5760" w:hanging="360"/>
+      </w:pPr>
+    </w:lvl>
+    <w:lvl w:ilvl="8" w:tentative="1">
+      <w:start w:val="1"/>
+      <w:numFmt w:val="decimal"/>
+      <w:lvlText w:val="%9."/>
+      <w:lvlJc w:val="left"/>
+      <w:pPr>
+        <w:tabs>
+          <w:tab w:val="num" w:pos="6480"/>
+        </w:tabs>
+        <w:ind w:left="6480" w:hanging="360"/>
+      </w:pPr>
+    </w:lvl>
+  </w:abstractNum>
+  <w:abstractNum w:abstractNumId="5">
+    <w:nsid w:val="2DBB0EC7"/>
+    <w:multiLevelType w:val="hybridMultilevel"/>
+    <w:tmpl w:val="48A2D32E"/>
+    <w:lvl w:ilvl="0" w:tplc="0407000F">
+      <w:start w:val="1"/>
+      <w:numFmt w:val="decimal"/>
+      <w:lvlText w:val="%1."/>
+      <w:lvlJc w:val="left"/>
+      <w:pPr>
+        <w:ind w:left="720" w:hanging="360"/>
+      </w:pPr>
+      <w:rPr>
+        <w:rFonts w:hint="default"/>
+      </w:rPr>
+    </w:lvl>
+    <w:lvl w:ilvl="1" w:tplc="04070019" w:tentative="1">
+      <w:start w:val="1"/>
+      <w:numFmt w:val="lowerLetter"/>
+      <w:lvlText w:val="%2."/>
+      <w:lvlJc w:val="left"/>
+      <w:pPr>
+        <w:ind w:left="1440" w:hanging="360"/>
+      </w:pPr>
+    </w:lvl>
+    <w:lvl w:ilvl="2" w:tplc="0407001B" w:tentative="1">
+      <w:start w:val="1"/>
+      <w:numFmt w:val="lowerRoman"/>
+      <w:lvlText w:val="%3."/>
+      <w:lvlJc w:val="right"/>
+      <w:pPr>
+        <w:ind w:left="2160" w:hanging="180"/>
+      </w:pPr>
+    </w:lvl>
+    <w:lvl w:ilvl="3" w:tplc="0407000F" w:tentative="1">
+      <w:start w:val="1"/>
+      <w:numFmt w:val="decimal"/>
+      <w:lvlText w:val="%4."/>
+      <w:lvlJc w:val="left"/>
+      <w:pPr>
+        <w:ind w:left="2880" w:hanging="360"/>
+      </w:pPr>
+    </w:lvl>
+    <w:lvl w:ilvl="4" w:tplc="04070019" w:tentative="1">
+      <w:start w:val="1"/>
+      <w:numFmt w:val="lowerLetter"/>
+      <w:lvlText w:val="%5."/>
+      <w:lvlJc w:val="left"/>
+      <w:pPr>
+        <w:ind w:left="3600" w:hanging="360"/>
+      </w:pPr>
+    </w:lvl>
+    <w:lvl w:ilvl="5" w:tplc="0407001B" w:tentative="1">
+      <w:start w:val="1"/>
+      <w:numFmt w:val="lowerRoman"/>
+      <w:lvlText w:val="%6."/>
+      <w:lvlJc w:val="right"/>
+      <w:pPr>
+        <w:ind w:left="4320" w:hanging="180"/>
+      </w:pPr>
+    </w:lvl>
+    <w:lvl w:ilvl="6" w:tplc="0407000F" w:tentative="1">
+      <w:start w:val="1"/>
+      <w:numFmt w:val="decimal"/>
+      <w:lvlText w:val="%7."/>
+      <w:lvlJc w:val="left"/>
+      <w:pPr>
+        <w:ind w:left="5040" w:hanging="360"/>
+      </w:pPr>
+    </w:lvl>
+    <w:lvl w:ilvl="7" w:tplc="04070019" w:tentative="1">
+      <w:start w:val="1"/>
+      <w:numFmt w:val="lowerLetter"/>
+      <w:lvlText w:val="%8."/>
+      <w:lvlJc w:val="left"/>
+      <w:pPr>
+        <w:ind w:left="5760" w:hanging="360"/>
+      </w:pPr>
+    </w:lvl>
+    <w:lvl w:ilvl="8" w:tplc="0407001B" w:tentative="1">
+      <w:start w:val="1"/>
+      <w:numFmt w:val="lowerRoman"/>
+      <w:lvlText w:val="%9."/>
+      <w:lvlJc w:val="right"/>
+      <w:pPr>
+        <w:ind w:left="6480" w:hanging="180"/>
+      </w:pPr>
+    </w:lvl>
+  </w:abstractNum>
+  <w:abstractNum w:abstractNumId="6">
     <w:nsid w:val="2E0A679E"/>
     <w:multiLevelType w:val="hybridMultilevel"/>
     <w:tmpl w:val="17349E14"/>
@@ -1078,7 +2165,7 @@
       </w:pPr>
     </w:lvl>
   </w:abstractNum>
-  <w:abstractNum w:abstractNumId="5">
+  <w:abstractNum w:abstractNumId="7">
     <w:nsid w:val="49EA63B9"/>
     <w:multiLevelType w:val="hybridMultilevel"/>
     <w:tmpl w:val="10923404"/>
@@ -1164,7 +2251,305 @@
       </w:pPr>
     </w:lvl>
   </w:abstractNum>
-  <w:abstractNum w:abstractNumId="6">
+  <w:abstractNum w:abstractNumId="8">
+    <w:nsid w:val="4C42493C"/>
+    <w:multiLevelType w:val="multilevel"/>
+    <w:tmpl w:val="91749C50"/>
+    <w:lvl w:ilvl="0">
+      <w:start w:val="1"/>
+      <w:numFmt w:val="bullet"/>
+      <w:lvlText w:val=""/>
+      <w:lvlJc w:val="left"/>
+      <w:pPr>
+        <w:tabs>
+          <w:tab w:val="num" w:pos="720"/>
+        </w:tabs>
+        <w:ind w:left="720" w:hanging="360"/>
+      </w:pPr>
+      <w:rPr>
+        <w:rFonts w:ascii="Symbol" w:hAnsi="Symbol" w:hint="default"/>
+        <w:sz w:val="20"/>
+      </w:rPr>
+    </w:lvl>
+    <w:lvl w:ilvl="1" w:tentative="1">
+      <w:start w:val="1"/>
+      <w:numFmt w:val="bullet"/>
+      <w:lvlText w:val="o"/>
+      <w:lvlJc w:val="left"/>
+      <w:pPr>
+        <w:tabs>
+          <w:tab w:val="num" w:pos="1440"/>
+        </w:tabs>
+        <w:ind w:left="1440" w:hanging="360"/>
+      </w:pPr>
+      <w:rPr>
+        <w:rFonts w:ascii="Courier New" w:hAnsi="Courier New" w:hint="default"/>
+        <w:sz w:val="20"/>
+      </w:rPr>
+    </w:lvl>
+    <w:lvl w:ilvl="2" w:tentative="1">
+      <w:start w:val="1"/>
+      <w:numFmt w:val="bullet"/>
+      <w:lvlText w:val=""/>
+      <w:lvlJc w:val="left"/>
+      <w:pPr>
+        <w:tabs>
+          <w:tab w:val="num" w:pos="2160"/>
+        </w:tabs>
+        <w:ind w:left="2160" w:hanging="360"/>
+      </w:pPr>
+      <w:rPr>
+        <w:rFonts w:ascii="Wingdings" w:hAnsi="Wingdings" w:hint="default"/>
+        <w:sz w:val="20"/>
+      </w:rPr>
+    </w:lvl>
+    <w:lvl w:ilvl="3" w:tentative="1">
+      <w:start w:val="1"/>
+      <w:numFmt w:val="bullet"/>
+      <w:lvlText w:val=""/>
+      <w:lvlJc w:val="left"/>
+      <w:pPr>
+        <w:tabs>
+          <w:tab w:val="num" w:pos="2880"/>
+        </w:tabs>
+        <w:ind w:left="2880" w:hanging="360"/>
+      </w:pPr>
+      <w:rPr>
+        <w:rFonts w:ascii="Wingdings" w:hAnsi="Wingdings" w:hint="default"/>
+        <w:sz w:val="20"/>
+      </w:rPr>
+    </w:lvl>
+    <w:lvl w:ilvl="4" w:tentative="1">
+      <w:start w:val="1"/>
+      <w:numFmt w:val="bullet"/>
+      <w:lvlText w:val=""/>
+      <w:lvlJc w:val="left"/>
+      <w:pPr>
+        <w:tabs>
+          <w:tab w:val="num" w:pos="3600"/>
+        </w:tabs>
+        <w:ind w:left="3600" w:hanging="360"/>
+      </w:pPr>
+      <w:rPr>
+        <w:rFonts w:ascii="Wingdings" w:hAnsi="Wingdings" w:hint="default"/>
+        <w:sz w:val="20"/>
+      </w:rPr>
+    </w:lvl>
+    <w:lvl w:ilvl="5" w:tentative="1">
+      <w:start w:val="1"/>
+      <w:numFmt w:val="bullet"/>
+      <w:lvlText w:val=""/>
+      <w:lvlJc w:val="left"/>
+      <w:pPr>
+        <w:tabs>
+          <w:tab w:val="num" w:pos="4320"/>
+        </w:tabs>
+        <w:ind w:left="4320" w:hanging="360"/>
+      </w:pPr>
+      <w:rPr>
+        <w:rFonts w:ascii="Wingdings" w:hAnsi="Wingdings" w:hint="default"/>
+        <w:sz w:val="20"/>
+      </w:rPr>
+    </w:lvl>
+    <w:lvl w:ilvl="6" w:tentative="1">
+      <w:start w:val="1"/>
+      <w:numFmt w:val="bullet"/>
+      <w:lvlText w:val=""/>
+      <w:lvlJc w:val="left"/>
+      <w:pPr>
+        <w:tabs>
+          <w:tab w:val="num" w:pos="5040"/>
+        </w:tabs>
+        <w:ind w:left="5040" w:hanging="360"/>
+      </w:pPr>
+      <w:rPr>
+        <w:rFonts w:ascii="Wingdings" w:hAnsi="Wingdings" w:hint="default"/>
+        <w:sz w:val="20"/>
+      </w:rPr>
+    </w:lvl>
+    <w:lvl w:ilvl="7" w:tentative="1">
+      <w:start w:val="1"/>
+      <w:numFmt w:val="bullet"/>
+      <w:lvlText w:val=""/>
+      <w:lvlJc w:val="left"/>
+      <w:pPr>
+        <w:tabs>
+          <w:tab w:val="num" w:pos="5760"/>
+        </w:tabs>
+        <w:ind w:left="5760" w:hanging="360"/>
+      </w:pPr>
+      <w:rPr>
+        <w:rFonts w:ascii="Wingdings" w:hAnsi="Wingdings" w:hint="default"/>
+        <w:sz w:val="20"/>
+      </w:rPr>
+    </w:lvl>
+    <w:lvl w:ilvl="8" w:tentative="1">
+      <w:start w:val="1"/>
+      <w:numFmt w:val="bullet"/>
+      <w:lvlText w:val=""/>
+      <w:lvlJc w:val="left"/>
+      <w:pPr>
+        <w:tabs>
+          <w:tab w:val="num" w:pos="6480"/>
+        </w:tabs>
+        <w:ind w:left="6480" w:hanging="360"/>
+      </w:pPr>
+      <w:rPr>
+        <w:rFonts w:ascii="Wingdings" w:hAnsi="Wingdings" w:hint="default"/>
+        <w:sz w:val="20"/>
+      </w:rPr>
+    </w:lvl>
+  </w:abstractNum>
+  <w:abstractNum w:abstractNumId="9">
+    <w:nsid w:val="561408B5"/>
+    <w:multiLevelType w:val="multilevel"/>
+    <w:tmpl w:val="633C7CB4"/>
+    <w:lvl w:ilvl="0">
+      <w:start w:val="1"/>
+      <w:numFmt w:val="bullet"/>
+      <w:lvlText w:val=""/>
+      <w:lvlJc w:val="left"/>
+      <w:pPr>
+        <w:tabs>
+          <w:tab w:val="num" w:pos="720"/>
+        </w:tabs>
+        <w:ind w:left="720" w:hanging="360"/>
+      </w:pPr>
+      <w:rPr>
+        <w:rFonts w:ascii="Symbol" w:hAnsi="Symbol" w:hint="default"/>
+        <w:sz w:val="20"/>
+      </w:rPr>
+    </w:lvl>
+    <w:lvl w:ilvl="1" w:tentative="1">
+      <w:start w:val="1"/>
+      <w:numFmt w:val="bullet"/>
+      <w:lvlText w:val="o"/>
+      <w:lvlJc w:val="left"/>
+      <w:pPr>
+        <w:tabs>
+          <w:tab w:val="num" w:pos="1440"/>
+        </w:tabs>
+        <w:ind w:left="1440" w:hanging="360"/>
+      </w:pPr>
+      <w:rPr>
+        <w:rFonts w:ascii="Courier New" w:hAnsi="Courier New" w:hint="default"/>
+        <w:sz w:val="20"/>
+      </w:rPr>
+    </w:lvl>
+    <w:lvl w:ilvl="2" w:tentative="1">
+      <w:start w:val="1"/>
+      <w:numFmt w:val="bullet"/>
+      <w:lvlText w:val=""/>
+      <w:lvlJc w:val="left"/>
+      <w:pPr>
+        <w:tabs>
+          <w:tab w:val="num" w:pos="2160"/>
+        </w:tabs>
+        <w:ind w:left="2160" w:hanging="360"/>
+      </w:pPr>
+      <w:rPr>
+        <w:rFonts w:ascii="Wingdings" w:hAnsi="Wingdings" w:hint="default"/>
+        <w:sz w:val="20"/>
+      </w:rPr>
+    </w:lvl>
+    <w:lvl w:ilvl="3" w:tentative="1">
+      <w:start w:val="1"/>
+      <w:numFmt w:val="bullet"/>
+      <w:lvlText w:val=""/>
+      <w:lvlJc w:val="left"/>
+      <w:pPr>
+        <w:tabs>
+          <w:tab w:val="num" w:pos="2880"/>
+        </w:tabs>
+        <w:ind w:left="2880" w:hanging="360"/>
+      </w:pPr>
+      <w:rPr>
+        <w:rFonts w:ascii="Wingdings" w:hAnsi="Wingdings" w:hint="default"/>
+        <w:sz w:val="20"/>
+      </w:rPr>
+    </w:lvl>
+    <w:lvl w:ilvl="4" w:tentative="1">
+      <w:start w:val="1"/>
+      <w:numFmt w:val="bullet"/>
+      <w:lvlText w:val=""/>
+      <w:lvlJc w:val="left"/>
+      <w:pPr>
+        <w:tabs>
+          <w:tab w:val="num" w:pos="3600"/>
+        </w:tabs>
+        <w:ind w:left="3600" w:hanging="360"/>
+      </w:pPr>
+      <w:rPr>
+        <w:rFonts w:ascii="Wingdings" w:hAnsi="Wingdings" w:hint="default"/>
+        <w:sz w:val="20"/>
+      </w:rPr>
+    </w:lvl>
+    <w:lvl w:ilvl="5" w:tentative="1">
+      <w:start w:val="1"/>
+      <w:numFmt w:val="bullet"/>
+      <w:lvlText w:val=""/>
+      <w:lvlJc w:val="left"/>
+      <w:pPr>
+        <w:tabs>
+          <w:tab w:val="num" w:pos="4320"/>
+        </w:tabs>
+        <w:ind w:left="4320" w:hanging="360"/>
+      </w:pPr>
+      <w:rPr>
+        <w:rFonts w:ascii="Wingdings" w:hAnsi="Wingdings" w:hint="default"/>
+        <w:sz w:val="20"/>
+      </w:rPr>
+    </w:lvl>
+    <w:lvl w:ilvl="6" w:tentative="1">
+      <w:start w:val="1"/>
+      <w:numFmt w:val="bullet"/>
+      <w:lvlText w:val=""/>
+      <w:lvlJc w:val="left"/>
+      <w:pPr>
+        <w:tabs>
+          <w:tab w:val="num" w:pos="5040"/>
+        </w:tabs>
+        <w:ind w:left="5040" w:hanging="360"/>
+      </w:pPr>
+      <w:rPr>
+        <w:rFonts w:ascii="Wingdings" w:hAnsi="Wingdings" w:hint="default"/>
+        <w:sz w:val="20"/>
+      </w:rPr>
+    </w:lvl>
+    <w:lvl w:ilvl="7" w:tentative="1">
+      <w:start w:val="1"/>
+      <w:numFmt w:val="bullet"/>
+      <w:lvlText w:val=""/>
+      <w:lvlJc w:val="left"/>
+      <w:pPr>
+        <w:tabs>
+          <w:tab w:val="num" w:pos="5760"/>
+        </w:tabs>
+        <w:ind w:left="5760" w:hanging="360"/>
+      </w:pPr>
+      <w:rPr>
+        <w:rFonts w:ascii="Wingdings" w:hAnsi="Wingdings" w:hint="default"/>
+        <w:sz w:val="20"/>
+      </w:rPr>
+    </w:lvl>
+    <w:lvl w:ilvl="8" w:tentative="1">
+      <w:start w:val="1"/>
+      <w:numFmt w:val="bullet"/>
+      <w:lvlText w:val=""/>
+      <w:lvlJc w:val="left"/>
+      <w:pPr>
+        <w:tabs>
+          <w:tab w:val="num" w:pos="6480"/>
+        </w:tabs>
+        <w:ind w:left="6480" w:hanging="360"/>
+      </w:pPr>
+      <w:rPr>
+        <w:rFonts w:ascii="Wingdings" w:hAnsi="Wingdings" w:hint="default"/>
+        <w:sz w:val="20"/>
+      </w:rPr>
+    </w:lvl>
+  </w:abstractNum>
+  <w:abstractNum w:abstractNumId="10">
     <w:nsid w:val="73682038"/>
     <w:multiLevelType w:val="hybridMultilevel"/>
     <w:tmpl w:val="9BD6E00E"/>
@@ -1257,19 +2642,31 @@
     <w:abstractNumId w:val="0"/>
   </w:num>
   <w:num w:numId="3">
-    <w:abstractNumId w:val="4"/>
+    <w:abstractNumId w:val="6"/>
   </w:num>
   <w:num w:numId="4">
     <w:abstractNumId w:val="2"/>
   </w:num>
   <w:num w:numId="5">
-    <w:abstractNumId w:val="6"/>
+    <w:abstractNumId w:val="10"/>
   </w:num>
   <w:num w:numId="6">
-    <w:abstractNumId w:val="5"/>
+    <w:abstractNumId w:val="7"/>
   </w:num>
   <w:num w:numId="7">
     <w:abstractNumId w:val="1"/>
+  </w:num>
+  <w:num w:numId="8">
+    <w:abstractNumId w:val="5"/>
+  </w:num>
+  <w:num w:numId="9">
+    <w:abstractNumId w:val="8"/>
+  </w:num>
+  <w:num w:numId="10">
+    <w:abstractNumId w:val="9"/>
+  </w:num>
+  <w:num w:numId="11">
+    <w:abstractNumId w:val="4"/>
   </w:num>
 </w:numbering>
 </file>
@@ -1970,6 +3367,26 @@
       <w:lang w:eastAsia="de-DE"/>
     </w:rPr>
   </w:style>
+  <w:style w:type="paragraph" w:styleId="StandardWeb">
+    <w:name w:val="Normal (Web)"/>
+    <w:basedOn w:val="Standard"/>
+    <w:uiPriority w:val="99"/>
+    <w:semiHidden/>
+    <w:unhideWhenUsed/>
+    <w:rsid w:val="00493F10"/>
+    <w:pPr>
+      <w:spacing w:before="100" w:beforeAutospacing="1" w:after="100" w:afterAutospacing="1" w:line="240" w:lineRule="auto"/>
+    </w:pPr>
+    <w:rPr>
+      <w:rFonts w:ascii="Times New Roman" w:eastAsia="Times New Roman" w:hAnsi="Times New Roman" w:cs="Times New Roman"/>
+      <w:szCs w:val="24"/>
+    </w:rPr>
+  </w:style>
+  <w:style w:type="character" w:customStyle="1" w:styleId="apple-tab-span">
+    <w:name w:val="apple-tab-span"/>
+    <w:basedOn w:val="Absatz-Standardschriftart"/>
+    <w:rsid w:val="00493F10"/>
+  </w:style>
 </w:styles>
 </file>
 

</xml_diff>

<commit_message>
UseCase 1 und UseCase 2 verbessert
</commit_message>
<xml_diff>
--- a/doc/TimeBox1/Diätplan anlegen_vonTeamA_verbessert.docx
+++ b/doc/TimeBox1/Diätplan anlegen_vonTeamA_verbessert.docx
@@ -14,7 +14,7 @@
         </w:numPr>
       </w:pPr>
       <w:r>
-        <w:t>Diätplan anlegen</w:t>
+        <w:t>Stammdaten auswählen</w:t>
       </w:r>
     </w:p>
     <w:p>
@@ -573,7 +573,7 @@
         <w:pStyle w:val="berschrift3"/>
         <w:numPr>
           <w:ilvl w:val="0"/>
-          <w:numId w:val="6"/>
+          <w:numId w:val="8"/>
         </w:numPr>
       </w:pPr>
       <w:r>
@@ -1377,7 +1377,7 @@
         <w:pStyle w:val="Listenabsatz"/>
         <w:numPr>
           <w:ilvl w:val="0"/>
-          <w:numId w:val="6"/>
+          <w:numId w:val="8"/>
         </w:numPr>
         <w:rPr>
           <w:color w:val="000000" w:themeColor="text1"/>

</xml_diff>